<commit_message>
instructions add et commit -m
</commit_message>
<xml_diff>
--- a/apprentissage.docx
+++ b/apprentissage.docx
@@ -301,68 +301,104 @@
         <w:spacing w:line="240" w:lineRule="auto"/>
         <w:ind w:firstLine="708"/>
       </w:pPr>
-      <w:proofErr w:type="spellStart"/>
-      <w:r>
+      <w:r>
+        <w:rPr>
+          <w:b/>
+          <w:bCs/>
+        </w:rPr>
         <w:t>Mkdir</w:t>
       </w:r>
-      <w:proofErr w:type="spellEnd"/>
-      <w:r>
-        <w:t xml:space="preserve"> </w:t>
-      </w:r>
-      <w:proofErr w:type="spellStart"/>
-      <w:r>
-        <w:t>newprojet</w:t>
-      </w:r>
-      <w:proofErr w:type="spellEnd"/>
-      <w:r>
-        <w:t xml:space="preserve"> : création d'un répertoire : GIT-GitHub</w:t>
-      </w:r>
-    </w:p>
-    <w:p>
-      <w:pPr>
-        <w:spacing w:line="240" w:lineRule="auto"/>
-        <w:ind w:firstLine="708"/>
-      </w:pPr>
-      <w:r>
-        <w:t xml:space="preserve">Cd </w:t>
-      </w:r>
-      <w:proofErr w:type="spellStart"/>
-      <w:r>
-        <w:t>newprojet</w:t>
-      </w:r>
-      <w:proofErr w:type="spellEnd"/>
-      <w:r>
-        <w:t xml:space="preserve"> : de déplacer dans le répertoire</w:t>
-      </w:r>
-    </w:p>
-    <w:p>
-      <w:pPr>
-        <w:spacing w:line="240" w:lineRule="auto"/>
-        <w:ind w:firstLine="708"/>
-      </w:pPr>
-    </w:p>
-    <w:p>
-      <w:pPr>
-        <w:spacing w:line="240" w:lineRule="auto"/>
-        <w:ind w:firstLine="708"/>
-      </w:pPr>
-      <w:r>
-        <w:t>Git init : initialisation</w:t>
-      </w:r>
-    </w:p>
-    <w:p>
-      <w:pPr>
-        <w:spacing w:line="240" w:lineRule="auto"/>
-        <w:ind w:firstLine="708"/>
-      </w:pPr>
-      <w:r>
-        <w:t xml:space="preserve">Git </w:t>
-      </w:r>
-      <w:proofErr w:type="spellStart"/>
-      <w:r>
-        <w:t>status</w:t>
-      </w:r>
-      <w:proofErr w:type="spellEnd"/>
+      <w:r>
+        <w:t xml:space="preserve"> newprojet : création d'un répertoire : GIT-GitHub</w:t>
+      </w:r>
+    </w:p>
+    <w:p>
+      <w:pPr>
+        <w:spacing w:line="240" w:lineRule="auto"/>
+        <w:ind w:firstLine="708"/>
+      </w:pPr>
+      <w:r>
+        <w:rPr>
+          <w:b/>
+          <w:bCs/>
+        </w:rPr>
+        <w:t>Cd</w:t>
+      </w:r>
+      <w:r>
+        <w:t xml:space="preserve"> newprojet : de déplacer dans le répertoire</w:t>
+      </w:r>
+    </w:p>
+    <w:p>
+      <w:pPr>
+        <w:spacing w:line="240" w:lineRule="auto"/>
+        <w:ind w:firstLine="708"/>
+      </w:pPr>
+      <w:r>
+        <w:t>(Fichier créé sur c/Users/zahnd/GITHUB)</w:t>
+      </w:r>
+    </w:p>
+    <w:p>
+      <w:pPr>
+        <w:spacing w:line="240" w:lineRule="auto"/>
+        <w:ind w:firstLine="708"/>
+      </w:pPr>
+      <w:r>
+        <w:rPr>
+          <w:b/>
+          <w:bCs/>
+        </w:rPr>
+        <w:t>Cd</w:t>
+      </w:r>
+      <w:proofErr w:type="gramStart"/>
+      <w:r>
+        <w:rPr>
+          <w:b/>
+          <w:bCs/>
+        </w:rPr>
+        <w:t xml:space="preserve"> ..</w:t>
+      </w:r>
+      <w:proofErr w:type="gramEnd"/>
+      <w:r>
+        <w:t xml:space="preserve"> Remonte dans l'arborescence </w:t>
+      </w:r>
+    </w:p>
+    <w:p>
+      <w:pPr>
+        <w:spacing w:line="240" w:lineRule="auto"/>
+        <w:ind w:firstLine="708"/>
+      </w:pPr>
+    </w:p>
+    <w:p>
+      <w:pPr>
+        <w:spacing w:line="240" w:lineRule="auto"/>
+        <w:ind w:firstLine="708"/>
+      </w:pPr>
+      <w:r>
+        <w:rPr>
+          <w:b/>
+          <w:bCs/>
+        </w:rPr>
+        <w:t>Git init</w:t>
+      </w:r>
+      <w:r>
+        <w:t xml:space="preserve"> : initialisation</w:t>
+      </w:r>
+      <w:r>
+        <w:t xml:space="preserve"> ou réinitialisation d'un espace de stockage</w:t>
+      </w:r>
+    </w:p>
+    <w:p>
+      <w:pPr>
+        <w:spacing w:line="240" w:lineRule="auto"/>
+        <w:ind w:firstLine="708"/>
+      </w:pPr>
+      <w:r>
+        <w:rPr>
+          <w:b/>
+          <w:bCs/>
+        </w:rPr>
+        <w:t>Git status</w:t>
+      </w:r>
       <w:r>
         <w:t xml:space="preserve"> : état des fichiers</w:t>
       </w:r>
@@ -379,33 +415,77 @@
         <w:ind w:firstLine="708"/>
       </w:pPr>
       <w:r>
-        <w:t xml:space="preserve">Git </w:t>
-      </w:r>
-      <w:proofErr w:type="spellStart"/>
-      <w:r>
-        <w:t>add</w:t>
-      </w:r>
-      <w:proofErr w:type="spellEnd"/>
-      <w:r>
-        <w:t xml:space="preserve"> </w:t>
-      </w:r>
-      <w:proofErr w:type="spellStart"/>
-      <w:r>
-        <w:t>fileName</w:t>
-      </w:r>
-      <w:proofErr w:type="spellEnd"/>
-      <w:r>
-        <w:t xml:space="preserve"> : sélection des fichiers à prendre en compte</w:t>
-      </w:r>
-    </w:p>
-    <w:p>
-      <w:pPr>
-        <w:spacing w:line="240" w:lineRule="auto"/>
-        <w:ind w:firstLine="708"/>
-      </w:pPr>
-      <w:r>
+        <w:rPr>
+          <w:b/>
+          <w:bCs/>
+        </w:rPr>
+        <w:t>Git add</w:t>
+      </w:r>
+      <w:r>
+        <w:t xml:space="preserve"> fileName : sélection des fichiers à prendre en compte</w:t>
+      </w:r>
+      <w:r>
+        <w:t xml:space="preserve"> dans l'index</w:t>
+      </w:r>
+    </w:p>
+    <w:p>
+      <w:pPr>
+        <w:spacing w:line="240" w:lineRule="auto"/>
+        <w:ind w:firstLine="708"/>
+      </w:pPr>
+      <w:r>
+        <w:t>(Fichier apprentissage.docx)</w:t>
+      </w:r>
+    </w:p>
+    <w:p>
+      <w:pPr>
+        <w:spacing w:line="240" w:lineRule="auto"/>
+        <w:ind w:firstLine="708"/>
+      </w:pPr>
+      <w:r>
+        <w:rPr>
+          <w:b/>
+          <w:bCs/>
+        </w:rPr>
         <w:t>Git com</w:t>
       </w:r>
+      <w:r>
+        <w:rPr>
+          <w:b/>
+          <w:bCs/>
+        </w:rPr>
+        <w:t>mit -m</w:t>
+      </w:r>
+      <w:r>
+        <w:t xml:space="preserve"> "commentaire de la version" : copie d</w:t>
+      </w:r>
+      <w:r>
+        <w:t>es</w:t>
+      </w:r>
+      <w:r>
+        <w:t xml:space="preserve"> fichier</w:t>
+      </w:r>
+      <w:r>
+        <w:t>s sélectionnés</w:t>
+      </w:r>
+    </w:p>
+    <w:p>
+      <w:pPr>
+        <w:spacing w:line="240" w:lineRule="auto"/>
+        <w:ind w:firstLine="708"/>
+      </w:pPr>
+    </w:p>
+    <w:p>
+      <w:pPr>
+        <w:spacing w:line="240" w:lineRule="auto"/>
+        <w:ind w:firstLine="708"/>
+      </w:pPr>
+    </w:p>
+    <w:p>
+      <w:pPr>
+        <w:spacing w:line="240" w:lineRule="auto"/>
+        <w:ind w:firstLine="708"/>
+      </w:pPr>
     </w:p>
     <w:p>
       <w:pPr>

</xml_diff>

<commit_message>
apres creation de GitHub
</commit_message>
<xml_diff>
--- a/apprentissage.docx
+++ b/apprentissage.docx
@@ -267,275 +267,625 @@
         <w:ind w:firstLine="708"/>
       </w:pPr>
       <w:r>
-        <w:t xml:space="preserve">Git config –global </w:t>
+        <w:t>Git config –global user.email "michel.zahnd123</w:t>
+      </w:r>
+      <w:r>
+        <w:t>@</w:t>
+      </w:r>
+      <w:r>
+        <w:t>gmail.com</w:t>
+      </w:r>
+    </w:p>
+    <w:p/>
+    <w:p>
+      <w:r>
+        <w:t>REPERTOIRE</w:t>
+      </w:r>
+    </w:p>
+    <w:p>
+      <w:pPr>
+        <w:spacing w:line="240" w:lineRule="auto"/>
+        <w:ind w:firstLine="708"/>
+      </w:pPr>
+      <w:r>
+        <w:rPr>
+          <w:b/>
+          <w:bCs/>
+        </w:rPr>
+        <w:t>Mkdir</w:t>
+      </w:r>
+      <w:r>
+        <w:t xml:space="preserve"> newprojet : création d'un répertoire : GIT-GitHub</w:t>
+      </w:r>
+    </w:p>
+    <w:p>
+      <w:pPr>
+        <w:spacing w:line="240" w:lineRule="auto"/>
+        <w:ind w:firstLine="708"/>
+      </w:pPr>
+      <w:r>
+        <w:rPr>
+          <w:b/>
+          <w:bCs/>
+          <w:highlight w:val="green"/>
+        </w:rPr>
+        <w:t>Cd</w:t>
+      </w:r>
+      <w:r>
+        <w:t xml:space="preserve"> newprojet : de déplacer dans le répertoire</w:t>
+      </w:r>
+    </w:p>
+    <w:p>
+      <w:pPr>
+        <w:spacing w:line="240" w:lineRule="auto"/>
+        <w:ind w:firstLine="708"/>
+      </w:pPr>
+      <w:r>
+        <w:t>(Fichier créé sur c/Users/zahnd/GITHUB)</w:t>
+      </w:r>
+    </w:p>
+    <w:p>
+      <w:pPr>
+        <w:spacing w:line="240" w:lineRule="auto"/>
+        <w:ind w:firstLine="708"/>
+      </w:pPr>
+      <w:r>
+        <w:rPr>
+          <w:b/>
+          <w:bCs/>
+          <w:highlight w:val="green"/>
+        </w:rPr>
+        <w:t>Cd</w:t>
+      </w:r>
+      <w:proofErr w:type="gramStart"/>
+      <w:r>
+        <w:rPr>
+          <w:b/>
+          <w:bCs/>
+          <w:highlight w:val="green"/>
+        </w:rPr>
+        <w:t xml:space="preserve"> ..</w:t>
+      </w:r>
+      <w:proofErr w:type="gramEnd"/>
+      <w:r>
+        <w:t xml:space="preserve"> Remonte dans l'arborescence </w:t>
+      </w:r>
+    </w:p>
+    <w:p>
+      <w:pPr>
+        <w:spacing w:line="240" w:lineRule="auto"/>
+        <w:ind w:firstLine="708"/>
+      </w:pPr>
+    </w:p>
+    <w:p>
+      <w:pPr>
+        <w:spacing w:line="240" w:lineRule="auto"/>
+        <w:ind w:firstLine="708"/>
+      </w:pPr>
+      <w:r>
+        <w:rPr>
+          <w:b/>
+          <w:bCs/>
+        </w:rPr>
+        <w:t>Git init</w:t>
+      </w:r>
+      <w:r>
+        <w:t xml:space="preserve"> : initialisation</w:t>
+      </w:r>
+      <w:r>
+        <w:t xml:space="preserve"> ou réinitialisation d'un espace de stockage</w:t>
+      </w:r>
+    </w:p>
+    <w:p>
+      <w:pPr>
+        <w:spacing w:line="240" w:lineRule="auto"/>
+        <w:ind w:firstLine="708"/>
+      </w:pPr>
+      <w:r>
+        <w:rPr>
+          <w:b/>
+          <w:bCs/>
+          <w:highlight w:val="yellow"/>
+        </w:rPr>
+        <w:t>Git status</w:t>
+      </w:r>
+      <w:r>
+        <w:t xml:space="preserve"> : état des fichiers</w:t>
+      </w:r>
+    </w:p>
+    <w:p/>
+    <w:p>
+      <w:r>
+        <w:t>PROJET</w:t>
+      </w:r>
+    </w:p>
+    <w:p>
+      <w:pPr>
+        <w:spacing w:line="240" w:lineRule="auto"/>
+        <w:ind w:firstLine="708"/>
+      </w:pPr>
+      <w:r>
+        <w:rPr>
+          <w:b/>
+          <w:bCs/>
+        </w:rPr>
+        <w:t>Git add</w:t>
+      </w:r>
+      <w:r>
+        <w:t xml:space="preserve"> fileName : sélection des fichiers à prendre en compte</w:t>
+      </w:r>
+      <w:r>
+        <w:t xml:space="preserve"> dans l'index</w:t>
+      </w:r>
+    </w:p>
+    <w:p>
+      <w:pPr>
+        <w:spacing w:line="240" w:lineRule="auto"/>
+        <w:ind w:firstLine="708"/>
+      </w:pPr>
+      <w:r>
+        <w:t>(Fichier apprentissage.docx)</w:t>
+      </w:r>
+    </w:p>
+    <w:p>
+      <w:pPr>
+        <w:spacing w:line="240" w:lineRule="auto"/>
+        <w:ind w:firstLine="708"/>
+      </w:pPr>
+      <w:r>
+        <w:rPr>
+          <w:b/>
+          <w:bCs/>
+        </w:rPr>
+        <w:t>Git com</w:t>
+      </w:r>
+      <w:r>
+        <w:rPr>
+          <w:b/>
+          <w:bCs/>
+        </w:rPr>
+        <w:t>mit -m</w:t>
+      </w:r>
+      <w:r>
+        <w:t xml:space="preserve"> "commentaire de la version" : copie d</w:t>
+      </w:r>
+      <w:r>
+        <w:t>es</w:t>
+      </w:r>
+      <w:r>
+        <w:t xml:space="preserve"> fichier</w:t>
+      </w:r>
+      <w:r>
+        <w:t>s sélectionnés</w:t>
+      </w:r>
+    </w:p>
+    <w:p>
+      <w:pPr>
+        <w:spacing w:line="240" w:lineRule="auto"/>
+        <w:ind w:firstLine="708"/>
+      </w:pPr>
+    </w:p>
+    <w:p>
+      <w:pPr>
+        <w:spacing w:line="240" w:lineRule="auto"/>
+        <w:ind w:firstLine="708"/>
+      </w:pPr>
+      <w:r>
+        <w:rPr>
+          <w:b/>
+          <w:bCs/>
+          <w:highlight w:val="yellow"/>
+        </w:rPr>
+        <w:t>Git log</w:t>
+      </w:r>
+      <w:r>
+        <w:t xml:space="preserve"> : liste des différentes versions</w:t>
+      </w:r>
+    </w:p>
+    <w:p/>
+    <w:p>
+      <w:pPr>
+        <w:spacing w:line="240" w:lineRule="auto"/>
+      </w:pPr>
+      <w:r>
+        <w:t>BRANCHES</w:t>
+      </w:r>
+    </w:p>
+    <w:p>
+      <w:pPr>
+        <w:spacing w:line="240" w:lineRule="auto"/>
+      </w:pPr>
+      <w:r>
+        <w:tab/>
+      </w:r>
+      <w:r>
+        <w:rPr>
+          <w:b/>
+          <w:bCs/>
+        </w:rPr>
+        <w:t>Git branch</w:t>
+      </w:r>
+      <w:r>
+        <w:t xml:space="preserve"> branchName : nom de la copie du projet</w:t>
+      </w:r>
+      <w:r>
+        <w:t xml:space="preserve"> (couleurtexte)</w:t>
+      </w:r>
+    </w:p>
+    <w:p>
+      <w:pPr>
+        <w:spacing w:line="240" w:lineRule="auto"/>
+      </w:pPr>
+      <w:r>
+        <w:tab/>
+      </w:r>
+    </w:p>
+    <w:p>
+      <w:pPr>
+        <w:spacing w:line="240" w:lineRule="auto"/>
+      </w:pPr>
+      <w:r>
+        <w:tab/>
+      </w:r>
+      <w:r>
+        <w:rPr>
+          <w:b/>
+          <w:bCs/>
+          <w:highlight w:val="yellow"/>
+        </w:rPr>
+        <w:t>Git branch</w:t>
+      </w:r>
+      <w:r>
+        <w:t xml:space="preserve"> : liste des différentes branches</w:t>
+      </w:r>
+    </w:p>
+    <w:p>
+      <w:pPr>
+        <w:spacing w:line="240" w:lineRule="auto"/>
+      </w:pPr>
+    </w:p>
+    <w:p>
+      <w:pPr>
+        <w:spacing w:line="240" w:lineRule="auto"/>
+      </w:pPr>
+      <w:r>
+        <w:tab/>
+        <w:t>La branche de référence est toujours le "master"</w:t>
+      </w:r>
+    </w:p>
+    <w:p>
+      <w:pPr>
+        <w:spacing w:line="240" w:lineRule="auto"/>
+      </w:pPr>
+      <w:r>
+        <w:lastRenderedPageBreak/>
+        <w:tab/>
+      </w:r>
+      <w:r>
+        <w:rPr>
+          <w:b/>
+          <w:bCs/>
+        </w:rPr>
+        <w:t>Git checkout</w:t>
+      </w:r>
+      <w:r>
+        <w:t xml:space="preserve"> couleurtexte : change de branche pour faire de nouveaux commit …</w:t>
+      </w:r>
+    </w:p>
+    <w:p>
+      <w:pPr>
+        <w:spacing w:line="240" w:lineRule="auto"/>
+      </w:pPr>
+    </w:p>
+    <w:p>
+      <w:pPr>
+        <w:spacing w:line="240" w:lineRule="auto"/>
+      </w:pPr>
+      <w:r>
+        <w:t>Mise à jour du MASTER</w:t>
+      </w:r>
+    </w:p>
+    <w:p>
+      <w:pPr>
+        <w:pStyle w:val="Paragraphedeliste"/>
+        <w:numPr>
+          <w:ilvl w:val="0"/>
+          <w:numId w:val="2"/>
+        </w:numPr>
+        <w:spacing w:line="240" w:lineRule="auto"/>
+      </w:pPr>
+      <w:r>
+        <w:rPr>
+          <w:b/>
+          <w:bCs/>
+        </w:rPr>
+        <w:t>Git chekout</w:t>
+      </w:r>
+      <w:r>
+        <w:t xml:space="preserve"> </w:t>
+      </w:r>
+      <w:r>
+        <w:t xml:space="preserve">master </w:t>
+      </w:r>
+      <w:r>
+        <w:t>: pour revenir sur master</w:t>
+      </w:r>
+    </w:p>
+    <w:p>
+      <w:pPr>
+        <w:pStyle w:val="Paragraphedeliste"/>
+        <w:numPr>
+          <w:ilvl w:val="0"/>
+          <w:numId w:val="2"/>
+        </w:numPr>
+        <w:spacing w:line="240" w:lineRule="auto"/>
+      </w:pPr>
+      <w:r>
+        <w:rPr>
+          <w:b/>
+          <w:bCs/>
+        </w:rPr>
+        <w:t>Git merge</w:t>
+      </w:r>
+      <w:r>
+        <w:t xml:space="preserve"> couleurtexte : pour rapatrier le contenu de la branche</w:t>
+      </w:r>
+      <w:r>
+        <w:t xml:space="preserve"> dans le master</w:t>
+      </w:r>
+    </w:p>
+    <w:p>
+      <w:pPr>
+        <w:pStyle w:val="Paragraphedeliste"/>
+        <w:numPr>
+          <w:ilvl w:val="0"/>
+          <w:numId w:val="2"/>
+        </w:numPr>
+        <w:spacing w:line="240" w:lineRule="auto"/>
+      </w:pPr>
+      <w:r>
+        <w:rPr>
+          <w:b/>
+          <w:bCs/>
+        </w:rPr>
+        <w:t>Git branch -d</w:t>
+      </w:r>
+      <w:r>
+        <w:t xml:space="preserve"> couleurtexte : pour supprimer la branche (ou -D)</w:t>
+      </w:r>
+    </w:p>
+    <w:p>
+      <w:pPr>
+        <w:spacing w:line="240" w:lineRule="auto"/>
+      </w:pPr>
+    </w:p>
+    <w:p>
+      <w:pPr>
+        <w:spacing w:line="240" w:lineRule="auto"/>
+      </w:pPr>
+      <w:r>
+        <w:t>DEPOT DISTANT : GITHUB</w:t>
+      </w:r>
+    </w:p>
+    <w:p>
+      <w:pPr>
+        <w:spacing w:line="240" w:lineRule="auto"/>
+      </w:pPr>
+      <w:r>
+        <w:tab/>
+        <w:t>Créer un compte sur GitHub</w:t>
+      </w:r>
+    </w:p>
+    <w:p>
+      <w:pPr>
+        <w:spacing w:line="240" w:lineRule="auto"/>
+      </w:pPr>
+      <w:r>
+        <w:tab/>
+        <w:t>Créer un dépôt distant (repository)</w:t>
+      </w:r>
+    </w:p>
+    <w:p>
+      <w:pPr>
+        <w:spacing w:line="240" w:lineRule="auto"/>
+      </w:pPr>
+      <w:r>
+        <w:tab/>
+      </w:r>
+      <w:r>
+        <w:tab/>
+      </w:r>
+      <w:r>
+        <w:rPr>
+          <w:highlight w:val="magenta"/>
+        </w:rPr>
+        <w:t>ClubMiniSumoNantes</w:t>
+      </w:r>
+    </w:p>
+    <w:p>
+      <w:pPr>
+        <w:spacing w:line="240" w:lineRule="auto"/>
+      </w:pPr>
+      <w:r>
+        <w:tab/>
+      </w:r>
+      <w:r>
+        <w:tab/>
+        <w:t>Public</w:t>
+      </w:r>
+      <w:r>
+        <w:t xml:space="preserve"> </w:t>
+      </w:r>
+      <w:r>
+        <w:t>(sinon payant)</w:t>
+      </w:r>
+    </w:p>
+    <w:p>
+      <w:pPr>
+        <w:spacing w:line="240" w:lineRule="auto"/>
+      </w:pPr>
+      <w:r>
+        <w:tab/>
+      </w:r>
+    </w:p>
+    <w:p>
+      <w:pPr>
+        <w:spacing w:line="240" w:lineRule="auto"/>
+      </w:pPr>
+      <w:r>
+        <w:tab/>
+      </w:r>
+      <w:r>
+        <w:rPr>
+          <w:b/>
+          <w:bCs/>
+        </w:rPr>
+        <w:t>Git push</w:t>
+      </w:r>
+      <w:r>
+        <w:t xml:space="preserve"> </w:t>
       </w:r>
       <w:proofErr w:type="spellStart"/>
       <w:r>
-        <w:t>user.email</w:t>
+        <w:t>origin</w:t>
       </w:r>
       <w:proofErr w:type="spellEnd"/>
       <w:r>
-        <w:t xml:space="preserve"> "michel.zahnd123</w:t>
-      </w:r>
-      <w:r>
-        <w:t>@</w:t>
-      </w:r>
-      <w:r>
-        <w:t>gmail.com</w:t>
-      </w:r>
-    </w:p>
-    <w:p>
-      <w:pPr>
-        <w:spacing w:line="240" w:lineRule="auto"/>
-        <w:ind w:firstLine="708"/>
-      </w:pPr>
-    </w:p>
-    <w:p>
-      <w:pPr>
-        <w:spacing w:line="240" w:lineRule="auto"/>
-        <w:ind w:firstLine="708"/>
-      </w:pPr>
-    </w:p>
-    <w:p>
-      <w:pPr>
-        <w:spacing w:line="240" w:lineRule="auto"/>
-        <w:ind w:firstLine="708"/>
-      </w:pPr>
-      <w:r>
-        <w:rPr>
-          <w:b/>
-          <w:bCs/>
-        </w:rPr>
-        <w:t>Mkdir</w:t>
-      </w:r>
-      <w:r>
-        <w:t xml:space="preserve"> newprojet : création d'un répertoire : GIT-GitHub</w:t>
-      </w:r>
-    </w:p>
-    <w:p>
-      <w:pPr>
-        <w:spacing w:line="240" w:lineRule="auto"/>
-        <w:ind w:firstLine="708"/>
-      </w:pPr>
-      <w:r>
-        <w:rPr>
-          <w:b/>
-          <w:bCs/>
-        </w:rPr>
-        <w:t>Cd</w:t>
-      </w:r>
-      <w:r>
-        <w:t xml:space="preserve"> newprojet : de déplacer dans le répertoire</w:t>
-      </w:r>
-    </w:p>
-    <w:p>
-      <w:pPr>
-        <w:spacing w:line="240" w:lineRule="auto"/>
-        <w:ind w:firstLine="708"/>
-      </w:pPr>
-      <w:r>
-        <w:t>(Fichier créé sur c/Users/zahnd/GITHUB)</w:t>
-      </w:r>
-    </w:p>
-    <w:p>
-      <w:pPr>
-        <w:spacing w:line="240" w:lineRule="auto"/>
-        <w:ind w:firstLine="708"/>
-      </w:pPr>
-      <w:r>
-        <w:rPr>
-          <w:b/>
-          <w:bCs/>
-        </w:rPr>
-        <w:t>Cd</w:t>
+        <w:t xml:space="preserve"> master : déposer le projet "master" sur le site "</w:t>
+      </w:r>
+      <w:proofErr w:type="spellStart"/>
+      <w:r>
+        <w:t>origin</w:t>
+      </w:r>
+      <w:proofErr w:type="spellEnd"/>
+      <w:r>
+        <w:t>"</w:t>
+      </w:r>
+    </w:p>
+    <w:p>
+      <w:pPr>
+        <w:pStyle w:val="PrformatHTML"/>
+        <w:rPr>
+          <w:rFonts w:ascii="Consolas" w:hAnsi="Consolas"/>
+          <w:color w:val="24292F"/>
+          <w:sz w:val="21"/>
+          <w:szCs w:val="21"/>
+        </w:rPr>
+      </w:pPr>
+      <w:r>
+        <w:tab/>
       </w:r>
       <w:proofErr w:type="gramStart"/>
       <w:r>
         <w:rPr>
-          <w:b/>
-          <w:bCs/>
-        </w:rPr>
-        <w:t xml:space="preserve"> ..</w:t>
+          <w:rFonts w:ascii="Consolas" w:hAnsi="Consolas"/>
+          <w:color w:val="24292F"/>
+          <w:sz w:val="21"/>
+          <w:szCs w:val="21"/>
+        </w:rPr>
+        <w:t>git</w:t>
       </w:r>
       <w:proofErr w:type="gramEnd"/>
       <w:r>
-        <w:t xml:space="preserve"> Remonte dans l'arborescence </w:t>
-      </w:r>
-    </w:p>
-    <w:p>
-      <w:pPr>
-        <w:spacing w:line="240" w:lineRule="auto"/>
-        <w:ind w:firstLine="708"/>
-      </w:pPr>
-    </w:p>
-    <w:p>
-      <w:pPr>
-        <w:spacing w:line="240" w:lineRule="auto"/>
-        <w:ind w:firstLine="708"/>
-      </w:pPr>
-      <w:r>
-        <w:rPr>
-          <w:b/>
-          <w:bCs/>
-        </w:rPr>
-        <w:t>Git init</w:t>
-      </w:r>
-      <w:r>
-        <w:t xml:space="preserve"> : initialisation</w:t>
-      </w:r>
-      <w:r>
-        <w:t xml:space="preserve"> ou réinitialisation d'un espace de stockage</w:t>
-      </w:r>
-    </w:p>
-    <w:p>
-      <w:pPr>
-        <w:spacing w:line="240" w:lineRule="auto"/>
-        <w:ind w:firstLine="708"/>
-      </w:pPr>
-      <w:r>
-        <w:rPr>
-          <w:b/>
-          <w:bCs/>
-        </w:rPr>
-        <w:t>Git status</w:t>
-      </w:r>
-      <w:r>
-        <w:t xml:space="preserve"> : état des fichiers</w:t>
-      </w:r>
-    </w:p>
-    <w:p>
-      <w:pPr>
-        <w:spacing w:line="240" w:lineRule="auto"/>
-        <w:ind w:firstLine="708"/>
-      </w:pPr>
-    </w:p>
-    <w:p>
-      <w:pPr>
-        <w:spacing w:line="240" w:lineRule="auto"/>
-        <w:ind w:firstLine="708"/>
-      </w:pPr>
-      <w:r>
-        <w:rPr>
-          <w:b/>
-          <w:bCs/>
-        </w:rPr>
-        <w:t>Git add</w:t>
-      </w:r>
-      <w:r>
-        <w:t xml:space="preserve"> fileName : sélection des fichiers à prendre en compte</w:t>
-      </w:r>
-      <w:r>
-        <w:t xml:space="preserve"> dans l'index</w:t>
-      </w:r>
-    </w:p>
-    <w:p>
-      <w:pPr>
-        <w:spacing w:line="240" w:lineRule="auto"/>
-        <w:ind w:firstLine="708"/>
-      </w:pPr>
-      <w:r>
-        <w:t>(Fichier apprentissage.docx)</w:t>
-      </w:r>
-    </w:p>
-    <w:p>
-      <w:pPr>
-        <w:spacing w:line="240" w:lineRule="auto"/>
-        <w:ind w:firstLine="708"/>
-      </w:pPr>
-      <w:r>
-        <w:rPr>
-          <w:b/>
-          <w:bCs/>
-        </w:rPr>
-        <w:t>Git com</w:t>
-      </w:r>
-      <w:r>
-        <w:rPr>
-          <w:b/>
-          <w:bCs/>
-        </w:rPr>
-        <w:t>mit -m</w:t>
-      </w:r>
-      <w:r>
-        <w:t xml:space="preserve"> "commentaire de la version" : copie d</w:t>
-      </w:r>
-      <w:r>
-        <w:t>es</w:t>
-      </w:r>
-      <w:r>
-        <w:t xml:space="preserve"> fichier</w:t>
-      </w:r>
-      <w:r>
-        <w:t>s sélectionnés</w:t>
-      </w:r>
-    </w:p>
-    <w:p>
-      <w:pPr>
-        <w:spacing w:line="240" w:lineRule="auto"/>
-        <w:ind w:firstLine="708"/>
-      </w:pPr>
-    </w:p>
-    <w:p>
-      <w:pPr>
-        <w:spacing w:line="240" w:lineRule="auto"/>
-        <w:ind w:firstLine="708"/>
-      </w:pPr>
-    </w:p>
-    <w:p>
-      <w:pPr>
-        <w:spacing w:line="240" w:lineRule="auto"/>
-        <w:ind w:firstLine="708"/>
-      </w:pPr>
-    </w:p>
-    <w:p>
-      <w:pPr>
-        <w:spacing w:line="240" w:lineRule="auto"/>
-      </w:pPr>
-    </w:p>
-    <w:p>
-      <w:pPr>
-        <w:spacing w:line="240" w:lineRule="auto"/>
-      </w:pPr>
-    </w:p>
-    <w:p>
-      <w:pPr>
-        <w:spacing w:line="240" w:lineRule="auto"/>
-      </w:pPr>
-    </w:p>
-    <w:p>
-      <w:pPr>
-        <w:spacing w:line="240" w:lineRule="auto"/>
-      </w:pPr>
-    </w:p>
-    <w:p>
-      <w:pPr>
-        <w:spacing w:line="240" w:lineRule="auto"/>
-      </w:pPr>
-    </w:p>
-    <w:p>
-      <w:pPr>
-        <w:spacing w:line="240" w:lineRule="auto"/>
-      </w:pPr>
-    </w:p>
-    <w:p>
-      <w:pPr>
-        <w:spacing w:line="240" w:lineRule="auto"/>
-      </w:pPr>
-    </w:p>
-    <w:p>
-      <w:pPr>
-        <w:spacing w:line="240" w:lineRule="auto"/>
-      </w:pPr>
-    </w:p>
-    <w:p>
-      <w:pPr>
-        <w:spacing w:line="240" w:lineRule="auto"/>
-      </w:pPr>
-    </w:p>
-    <w:p>
-      <w:pPr>
-        <w:spacing w:line="240" w:lineRule="auto"/>
-      </w:pPr>
+        <w:rPr>
+          <w:rFonts w:ascii="Consolas" w:hAnsi="Consolas"/>
+          <w:color w:val="24292F"/>
+          <w:sz w:val="21"/>
+          <w:szCs w:val="21"/>
+        </w:rPr>
+        <w:t xml:space="preserve"> </w:t>
+      </w:r>
+      <w:proofErr w:type="spellStart"/>
+      <w:r>
+        <w:rPr>
+          <w:rFonts w:ascii="Consolas" w:hAnsi="Consolas"/>
+          <w:color w:val="24292F"/>
+          <w:sz w:val="21"/>
+          <w:szCs w:val="21"/>
+        </w:rPr>
+        <w:t>remote</w:t>
+      </w:r>
+      <w:proofErr w:type="spellEnd"/>
+      <w:r>
+        <w:rPr>
+          <w:rFonts w:ascii="Consolas" w:hAnsi="Consolas"/>
+          <w:color w:val="24292F"/>
+          <w:sz w:val="21"/>
+          <w:szCs w:val="21"/>
+        </w:rPr>
+        <w:t xml:space="preserve"> </w:t>
+      </w:r>
+      <w:proofErr w:type="spellStart"/>
+      <w:r>
+        <w:rPr>
+          <w:rFonts w:ascii="Consolas" w:hAnsi="Consolas"/>
+          <w:color w:val="24292F"/>
+          <w:sz w:val="21"/>
+          <w:szCs w:val="21"/>
+        </w:rPr>
+        <w:t>add</w:t>
+      </w:r>
+      <w:proofErr w:type="spellEnd"/>
+      <w:r>
+        <w:rPr>
+          <w:rFonts w:ascii="Consolas" w:hAnsi="Consolas"/>
+          <w:color w:val="24292F"/>
+          <w:sz w:val="21"/>
+          <w:szCs w:val="21"/>
+        </w:rPr>
+        <w:t xml:space="preserve"> </w:t>
+      </w:r>
+      <w:proofErr w:type="spellStart"/>
+      <w:r>
+        <w:rPr>
+          <w:rFonts w:ascii="Consolas" w:hAnsi="Consolas"/>
+          <w:color w:val="24292F"/>
+          <w:sz w:val="21"/>
+          <w:szCs w:val="21"/>
+        </w:rPr>
+        <w:t>origin</w:t>
+      </w:r>
+      <w:proofErr w:type="spellEnd"/>
+      <w:r>
+        <w:rPr>
+          <w:rFonts w:ascii="Consolas" w:hAnsi="Consolas"/>
+          <w:color w:val="24292F"/>
+          <w:sz w:val="21"/>
+          <w:szCs w:val="21"/>
+        </w:rPr>
+        <w:t xml:space="preserve"> </w:t>
+      </w:r>
+      <w:r>
+        <w:rPr>
+          <w:rFonts w:ascii="Consolas" w:hAnsi="Consolas"/>
+          <w:color w:val="24292F"/>
+          <w:sz w:val="21"/>
+          <w:szCs w:val="21"/>
+        </w:rPr>
+        <w:tab/>
+      </w:r>
+      <w:r>
+        <w:rPr>
+          <w:rFonts w:ascii="Consolas" w:hAnsi="Consolas"/>
+          <w:color w:val="24292F"/>
+          <w:sz w:val="21"/>
+          <w:szCs w:val="21"/>
+        </w:rPr>
+        <w:t>https://github.com/michelzahnd123/ClubMiniSumoNantes.git</w:t>
+      </w:r>
+    </w:p>
+    <w:p>
+      <w:pPr>
+        <w:spacing w:line="240" w:lineRule="auto"/>
+      </w:pPr>
+    </w:p>
+    <w:p>
+      <w:pPr>
+        <w:spacing w:line="240" w:lineRule="auto"/>
+      </w:pPr>
+      <w:r>
+        <w:tab/>
+      </w:r>
     </w:p>
     <w:p>
       <w:pPr>
@@ -737,8 +1087,100 @@
       </w:pPr>
     </w:lvl>
   </w:abstractNum>
+  <w:abstractNum w:abstractNumId="1" w15:restartNumberingAfterBreak="0">
+    <w:nsid w:val="3A131F8A"/>
+    <w:multiLevelType w:val="hybridMultilevel"/>
+    <w:tmpl w:val="B5EE07F4"/>
+    <w:lvl w:ilvl="0" w:tplc="31BEAC7C">
+      <w:start w:val="1"/>
+      <w:numFmt w:val="decimal"/>
+      <w:lvlText w:val="%1."/>
+      <w:lvlJc w:val="left"/>
+      <w:pPr>
+        <w:ind w:left="1065" w:hanging="360"/>
+      </w:pPr>
+      <w:rPr>
+        <w:rFonts w:hint="default"/>
+      </w:rPr>
+    </w:lvl>
+    <w:lvl w:ilvl="1" w:tplc="040C0019" w:tentative="1">
+      <w:start w:val="1"/>
+      <w:numFmt w:val="lowerLetter"/>
+      <w:lvlText w:val="%2."/>
+      <w:lvlJc w:val="left"/>
+      <w:pPr>
+        <w:ind w:left="1785" w:hanging="360"/>
+      </w:pPr>
+    </w:lvl>
+    <w:lvl w:ilvl="2" w:tplc="040C001B" w:tentative="1">
+      <w:start w:val="1"/>
+      <w:numFmt w:val="lowerRoman"/>
+      <w:lvlText w:val="%3."/>
+      <w:lvlJc w:val="right"/>
+      <w:pPr>
+        <w:ind w:left="2505" w:hanging="180"/>
+      </w:pPr>
+    </w:lvl>
+    <w:lvl w:ilvl="3" w:tplc="040C000F" w:tentative="1">
+      <w:start w:val="1"/>
+      <w:numFmt w:val="decimal"/>
+      <w:lvlText w:val="%4."/>
+      <w:lvlJc w:val="left"/>
+      <w:pPr>
+        <w:ind w:left="3225" w:hanging="360"/>
+      </w:pPr>
+    </w:lvl>
+    <w:lvl w:ilvl="4" w:tplc="040C0019" w:tentative="1">
+      <w:start w:val="1"/>
+      <w:numFmt w:val="lowerLetter"/>
+      <w:lvlText w:val="%5."/>
+      <w:lvlJc w:val="left"/>
+      <w:pPr>
+        <w:ind w:left="3945" w:hanging="360"/>
+      </w:pPr>
+    </w:lvl>
+    <w:lvl w:ilvl="5" w:tplc="040C001B" w:tentative="1">
+      <w:start w:val="1"/>
+      <w:numFmt w:val="lowerRoman"/>
+      <w:lvlText w:val="%6."/>
+      <w:lvlJc w:val="right"/>
+      <w:pPr>
+        <w:ind w:left="4665" w:hanging="180"/>
+      </w:pPr>
+    </w:lvl>
+    <w:lvl w:ilvl="6" w:tplc="040C000F" w:tentative="1">
+      <w:start w:val="1"/>
+      <w:numFmt w:val="decimal"/>
+      <w:lvlText w:val="%7."/>
+      <w:lvlJc w:val="left"/>
+      <w:pPr>
+        <w:ind w:left="5385" w:hanging="360"/>
+      </w:pPr>
+    </w:lvl>
+    <w:lvl w:ilvl="7" w:tplc="040C0019" w:tentative="1">
+      <w:start w:val="1"/>
+      <w:numFmt w:val="lowerLetter"/>
+      <w:lvlText w:val="%8."/>
+      <w:lvlJc w:val="left"/>
+      <w:pPr>
+        <w:ind w:left="6105" w:hanging="360"/>
+      </w:pPr>
+    </w:lvl>
+    <w:lvl w:ilvl="8" w:tplc="040C001B" w:tentative="1">
+      <w:start w:val="1"/>
+      <w:numFmt w:val="lowerRoman"/>
+      <w:lvlText w:val="%9."/>
+      <w:lvlJc w:val="right"/>
+      <w:pPr>
+        <w:ind w:left="6825" w:hanging="180"/>
+      </w:pPr>
+    </w:lvl>
+  </w:abstractNum>
   <w:num w:numId="1">
     <w:abstractNumId w:val="0"/>
+  </w:num>
+  <w:num w:numId="2">
+    <w:abstractNumId w:val="1"/>
   </w:num>
 </w:numbering>
 </file>
@@ -1210,6 +1652,72 @@
       <w:lang w:eastAsia="fr-FR"/>
     </w:rPr>
   </w:style>
+  <w:style w:type="paragraph" w:styleId="Paragraphedeliste">
+    <w:name w:val="List Paragraph"/>
+    <w:basedOn w:val="Normal"/>
+    <w:uiPriority w:val="34"/>
+    <w:qFormat/>
+    <w:rsid w:val="0043107A"/>
+    <w:pPr>
+      <w:ind w:left="720"/>
+      <w:contextualSpacing/>
+    </w:pPr>
+  </w:style>
+  <w:style w:type="paragraph" w:styleId="PrformatHTML">
+    <w:name w:val="HTML Preformatted"/>
+    <w:basedOn w:val="Normal"/>
+    <w:link w:val="PrformatHTMLCar"/>
+    <w:uiPriority w:val="99"/>
+    <w:semiHidden/>
+    <w:unhideWhenUsed/>
+    <w:rsid w:val="007B618F"/>
+    <w:pPr>
+      <w:tabs>
+        <w:tab w:val="left" w:pos="916"/>
+        <w:tab w:val="left" w:pos="1832"/>
+        <w:tab w:val="left" w:pos="2748"/>
+        <w:tab w:val="left" w:pos="3664"/>
+        <w:tab w:val="left" w:pos="4580"/>
+        <w:tab w:val="left" w:pos="5496"/>
+        <w:tab w:val="left" w:pos="6412"/>
+        <w:tab w:val="left" w:pos="7328"/>
+        <w:tab w:val="left" w:pos="8244"/>
+        <w:tab w:val="left" w:pos="9160"/>
+        <w:tab w:val="left" w:pos="10076"/>
+        <w:tab w:val="left" w:pos="10992"/>
+        <w:tab w:val="left" w:pos="11908"/>
+        <w:tab w:val="left" w:pos="12824"/>
+        <w:tab w:val="left" w:pos="13740"/>
+        <w:tab w:val="left" w:pos="14656"/>
+      </w:tabs>
+      <w:spacing w:line="240" w:lineRule="auto"/>
+    </w:pPr>
+    <w:rPr>
+      <w:rFonts w:ascii="Courier New" w:eastAsia="Times New Roman" w:hAnsi="Courier New" w:cs="Courier New"/>
+      <w:sz w:val="20"/>
+      <w:szCs w:val="20"/>
+      <w:lang w:eastAsia="fr-FR"/>
+    </w:rPr>
+  </w:style>
+  <w:style w:type="character" w:customStyle="1" w:styleId="PrformatHTMLCar">
+    <w:name w:val="Préformaté HTML Car"/>
+    <w:basedOn w:val="Policepardfaut"/>
+    <w:link w:val="PrformatHTML"/>
+    <w:uiPriority w:val="99"/>
+    <w:semiHidden/>
+    <w:rsid w:val="007B618F"/>
+    <w:rPr>
+      <w:rFonts w:ascii="Courier New" w:eastAsia="Times New Roman" w:hAnsi="Courier New" w:cs="Courier New"/>
+      <w:sz w:val="20"/>
+      <w:szCs w:val="20"/>
+      <w:lang w:eastAsia="fr-FR"/>
+    </w:rPr>
+  </w:style>
+  <w:style w:type="character" w:customStyle="1" w:styleId="user-select-contain">
+    <w:name w:val="user-select-contain"/>
+    <w:basedOn w:val="Policepardfaut"/>
+    <w:rsid w:val="007B618F"/>
+  </w:style>
 </w:styles>
 </file>
 

</xml_diff>

<commit_message>
intégration pgm-yutaka2 et Roadmap
</commit_message>
<xml_diff>
--- a/apprentissage.docx
+++ b/apprentissage.docx
@@ -714,10 +714,7 @@
         <w:t>Public</w:t>
       </w:r>
       <w:r>
-        <w:t xml:space="preserve"> </w:t>
-      </w:r>
-      <w:r>
-        <w:t>(sinon payant)</w:t>
+        <w:t xml:space="preserve"> (sinon payant)</w:t>
       </w:r>
     </w:p>
     <w:p>
@@ -743,23 +740,7 @@
         <w:t>Git push</w:t>
       </w:r>
       <w:r>
-        <w:t xml:space="preserve"> </w:t>
-      </w:r>
-      <w:proofErr w:type="spellStart"/>
-      <w:r>
-        <w:t>origin</w:t>
-      </w:r>
-      <w:proofErr w:type="spellEnd"/>
-      <w:r>
-        <w:t xml:space="preserve"> master : déposer le projet "master" sur le site "</w:t>
-      </w:r>
-      <w:proofErr w:type="spellStart"/>
-      <w:r>
-        <w:t>origin</w:t>
-      </w:r>
-      <w:proofErr w:type="spellEnd"/>
-      <w:r>
-        <w:t>"</w:t>
+        <w:t xml:space="preserve"> origin master : déposer le projet "master" sur le site "origin"</w:t>
       </w:r>
     </w:p>
     <w:p>
@@ -775,7 +756,6 @@
       <w:r>
         <w:tab/>
       </w:r>
-      <w:proofErr w:type="gramStart"/>
       <w:r>
         <w:rPr>
           <w:rFonts w:ascii="Consolas" w:hAnsi="Consolas"/>
@@ -783,9 +763,8 @@
           <w:sz w:val="21"/>
           <w:szCs w:val="21"/>
         </w:rPr>
-        <w:t>git</w:t>
-      </w:r>
-      <w:proofErr w:type="gramEnd"/>
+        <w:t>Git</w:t>
+      </w:r>
       <w:r>
         <w:rPr>
           <w:rFonts w:ascii="Consolas" w:hAnsi="Consolas"/>
@@ -793,9 +772,8 @@
           <w:sz w:val="21"/>
           <w:szCs w:val="21"/>
         </w:rPr>
-        <w:t xml:space="preserve"> </w:t>
-      </w:r>
-      <w:proofErr w:type="spellStart"/>
+        <w:t xml:space="preserve"> remote add origin </w:t>
+      </w:r>
       <w:r>
         <w:rPr>
           <w:rFonts w:ascii="Consolas" w:hAnsi="Consolas"/>
@@ -803,9 +781,8 @@
           <w:sz w:val="21"/>
           <w:szCs w:val="21"/>
         </w:rPr>
-        <w:t>remote</w:t>
-      </w:r>
-      <w:proofErr w:type="spellEnd"/>
+        <w:tab/>
+      </w:r>
       <w:r>
         <w:rPr>
           <w:rFonts w:ascii="Consolas" w:hAnsi="Consolas"/>
@@ -813,19 +790,27 @@
           <w:sz w:val="21"/>
           <w:szCs w:val="21"/>
         </w:rPr>
-        <w:t xml:space="preserve"> </w:t>
-      </w:r>
-      <w:proofErr w:type="spellStart"/>
-      <w:r>
+        <w:t>https://github.com/michelzahnd123/ClubMiniSumoNantes.git</w:t>
+      </w:r>
+    </w:p>
+    <w:p>
+      <w:pPr>
+        <w:spacing w:line="240" w:lineRule="auto"/>
+      </w:pPr>
+    </w:p>
+    <w:p>
+      <w:pPr>
+        <w:pStyle w:val="PrformatHTML"/>
         <w:rPr>
           <w:rFonts w:ascii="Consolas" w:hAnsi="Consolas"/>
           <w:color w:val="24292F"/>
           <w:sz w:val="21"/>
           <w:szCs w:val="21"/>
         </w:rPr>
-        <w:t>add</w:t>
-      </w:r>
-      <w:proofErr w:type="spellEnd"/>
+      </w:pPr>
+      <w:r>
+        <w:tab/>
+      </w:r>
       <w:r>
         <w:rPr>
           <w:rFonts w:ascii="Consolas" w:hAnsi="Consolas"/>
@@ -833,9 +818,8 @@
           <w:sz w:val="21"/>
           <w:szCs w:val="21"/>
         </w:rPr>
-        <w:t xml:space="preserve"> </w:t>
-      </w:r>
-      <w:proofErr w:type="spellStart"/>
+        <w:t>Git</w:t>
+      </w:r>
       <w:r>
         <w:rPr>
           <w:rFonts w:ascii="Consolas" w:hAnsi="Consolas"/>
@@ -843,17 +827,26 @@
           <w:sz w:val="21"/>
           <w:szCs w:val="21"/>
         </w:rPr>
-        <w:t>origin</w:t>
-      </w:r>
-      <w:proofErr w:type="spellEnd"/>
-      <w:r>
+        <w:t xml:space="preserve"> branch -M main</w:t>
+      </w:r>
+    </w:p>
+    <w:p>
+      <w:pPr>
+        <w:spacing w:line="240" w:lineRule="auto"/>
+      </w:pPr>
+    </w:p>
+    <w:p>
+      <w:pPr>
+        <w:pStyle w:val="PrformatHTML"/>
         <w:rPr>
           <w:rFonts w:ascii="Consolas" w:hAnsi="Consolas"/>
           <w:color w:val="24292F"/>
           <w:sz w:val="21"/>
           <w:szCs w:val="21"/>
         </w:rPr>
-        <w:t xml:space="preserve"> </w:t>
+      </w:pPr>
+      <w:r>
+        <w:tab/>
       </w:r>
       <w:r>
         <w:rPr>
@@ -862,7 +855,7 @@
           <w:sz w:val="21"/>
           <w:szCs w:val="21"/>
         </w:rPr>
-        <w:tab/>
+        <w:t>Git</w:t>
       </w:r>
       <w:r>
         <w:rPr>
@@ -871,6 +864,166 @@
           <w:sz w:val="21"/>
           <w:szCs w:val="21"/>
         </w:rPr>
+        <w:t xml:space="preserve"> push -u origin main</w:t>
+      </w:r>
+      <w:r>
+        <w:rPr>
+          <w:rFonts w:ascii="Consolas" w:hAnsi="Consolas"/>
+          <w:color w:val="24292F"/>
+          <w:sz w:val="21"/>
+          <w:szCs w:val="21"/>
+        </w:rPr>
+        <w:t xml:space="preserve"> : dépose le projet sur origin</w:t>
+      </w:r>
+    </w:p>
+    <w:p>
+      <w:pPr>
+        <w:spacing w:line="240" w:lineRule="auto"/>
+      </w:pPr>
+    </w:p>
+    <w:p>
+      <w:pPr>
+        <w:spacing w:line="240" w:lineRule="auto"/>
+      </w:pPr>
+      <w:r>
+        <w:tab/>
+      </w:r>
+      <w:r>
+        <w:rPr>
+          <w:b/>
+          <w:bCs/>
+        </w:rPr>
+        <w:t>Git remote</w:t>
+      </w:r>
+      <w:r>
+        <w:t xml:space="preserve"> : localise le dépôt distant "origin"</w:t>
+      </w:r>
+    </w:p>
+    <w:p>
+      <w:pPr>
+        <w:spacing w:line="240" w:lineRule="auto"/>
+      </w:pPr>
+    </w:p>
+    <w:p>
+      <w:pPr>
+        <w:spacing w:line="240" w:lineRule="auto"/>
+      </w:pPr>
+      <w:r>
+        <w:t>UTILISATION du DEPOT DISTANT</w:t>
+      </w:r>
+    </w:p>
+    <w:p>
+      <w:pPr>
+        <w:spacing w:line="240" w:lineRule="auto"/>
+      </w:pPr>
+      <w:r>
+        <w:tab/>
+        <w:t>Créer un compte pour chaque personne sur GitHub</w:t>
+      </w:r>
+    </w:p>
+    <w:p>
+      <w:pPr>
+        <w:spacing w:line="240" w:lineRule="auto"/>
+      </w:pPr>
+      <w:r>
+        <w:tab/>
+        <w:t xml:space="preserve">Autoriser l'écriture dans </w:t>
+      </w:r>
+      <w:r>
+        <w:rPr>
+          <w:b/>
+          <w:bCs/>
+        </w:rPr>
+        <w:t>SETTINGS</w:t>
+      </w:r>
+      <w:r>
+        <w:rPr>
+          <w:b/>
+          <w:bCs/>
+        </w:rPr>
+        <w:t xml:space="preserve"> / Manage Access</w:t>
+      </w:r>
+    </w:p>
+    <w:p>
+      <w:pPr>
+        <w:spacing w:line="240" w:lineRule="auto"/>
+      </w:pPr>
+      <w:r>
+        <w:tab/>
+        <w:t>(</w:t>
+      </w:r>
+      <w:proofErr w:type="gramStart"/>
+      <w:r>
+        <w:t>liste</w:t>
+      </w:r>
+      <w:proofErr w:type="gramEnd"/>
+      <w:r>
+        <w:t xml:space="preserve"> des personnes autorisées à faire : Git push </w:t>
+      </w:r>
+    </w:p>
+    <w:p>
+      <w:pPr>
+        <w:spacing w:line="240" w:lineRule="auto"/>
+      </w:pPr>
+    </w:p>
+    <w:p>
+      <w:pPr>
+        <w:spacing w:line="240" w:lineRule="auto"/>
+      </w:pPr>
+      <w:r>
+        <w:tab/>
+        <w:t>Se brancher sur le dépôt distant :</w:t>
+      </w:r>
+    </w:p>
+    <w:p>
+      <w:pPr>
+        <w:pStyle w:val="PrformatHTML"/>
+        <w:rPr>
+          <w:rFonts w:ascii="Consolas" w:hAnsi="Consolas"/>
+          <w:color w:val="24292F"/>
+          <w:sz w:val="21"/>
+          <w:szCs w:val="21"/>
+        </w:rPr>
+      </w:pPr>
+      <w:r>
+        <w:tab/>
+      </w:r>
+      <w:r>
+        <w:rPr>
+          <w:rFonts w:ascii="Consolas" w:hAnsi="Consolas"/>
+          <w:b/>
+          <w:bCs/>
+          <w:color w:val="24292F"/>
+          <w:sz w:val="21"/>
+          <w:szCs w:val="21"/>
+        </w:rPr>
+        <w:t>Git remote add</w:t>
+      </w:r>
+      <w:r>
+        <w:rPr>
+          <w:rFonts w:ascii="Consolas" w:hAnsi="Consolas"/>
+          <w:color w:val="24292F"/>
+          <w:sz w:val="21"/>
+          <w:szCs w:val="21"/>
+        </w:rPr>
+        <w:t xml:space="preserve"> origin </w:t>
+      </w:r>
+      <w:r>
+        <w:rPr>
+          <w:rFonts w:ascii="Consolas" w:hAnsi="Consolas"/>
+          <w:color w:val="24292F"/>
+          <w:sz w:val="21"/>
+          <w:szCs w:val="21"/>
+        </w:rPr>
+        <w:tab/>
+      </w:r>
+      <w:r>
+        <w:rPr>
+          <w:rFonts w:ascii="Consolas" w:hAnsi="Consolas"/>
+          <w:color w:val="24292F"/>
+          <w:sz w:val="21"/>
+          <w:szCs w:val="21"/>
+        </w:rPr>
         <w:t>https://github.com/michelzahnd123/ClubMiniSumoNantes.git</w:t>
       </w:r>
     </w:p>
@@ -886,26 +1039,16 @@
       <w:r>
         <w:tab/>
       </w:r>
-    </w:p>
-    <w:p>
-      <w:pPr>
-        <w:spacing w:line="240" w:lineRule="auto"/>
-      </w:pPr>
-    </w:p>
-    <w:p>
-      <w:pPr>
-        <w:spacing w:line="240" w:lineRule="auto"/>
-      </w:pPr>
-    </w:p>
-    <w:p>
-      <w:pPr>
-        <w:spacing w:line="240" w:lineRule="auto"/>
-      </w:pPr>
-    </w:p>
-    <w:p>
-      <w:pPr>
-        <w:spacing w:line="240" w:lineRule="auto"/>
-      </w:pPr>
+      <w:r>
+        <w:rPr>
+          <w:b/>
+          <w:bCs/>
+        </w:rPr>
+        <w:t>Git pull</w:t>
+      </w:r>
+      <w:r>
+        <w:t xml:space="preserve"> origin master (main) : pour récupérer les fichiers</w:t>
+      </w:r>
     </w:p>
     <w:p>
       <w:pPr>

</xml_diff>